<commit_message>
project e informes de iteración
</commit_message>
<xml_diff>
--- a/Entregas/Hito 2/PM/informes_iteraciones/Iteracion1.docx
+++ b/Entregas/Hito 2/PM/informes_iteraciones/Iteracion1.docx
@@ -1,6 +1,6 @@
 
 <file path=word/document.xml><?xml version="1.0" encoding="utf-8"?>
-<w:document xmlns:wpc="http://schemas.microsoft.com/office/word/2010/wordprocessingCanvas" xmlns:cx="http://schemas.microsoft.com/office/drawing/2014/chartex" xmlns:cx1="http://schemas.microsoft.com/office/drawing/2015/9/8/chartex" xmlns:cx2="http://schemas.microsoft.com/office/drawing/2015/10/21/chartex" xmlns:cx3="http://schemas.microsoft.com/office/drawing/2016/5/9/chartex" xmlns:cx4="http://schemas.microsoft.com/office/drawing/2016/5/10/chartex" xmlns:cx5="http://schemas.microsoft.com/office/drawing/2016/5/11/chartex" xmlns:mc="http://schemas.openxmlformats.org/markup-compatibility/2006" xmlns:o="urn:schemas-microsoft-com:office:office" xmlns:r="http://schemas.openxmlformats.org/officeDocument/2006/relationships" xmlns:m="http://schemas.openxmlformats.org/officeDocument/2006/math" xmlns:v="urn:schemas-microsoft-com:vml" xmlns:wp14="http://schemas.microsoft.com/office/word/2010/wordprocessingDrawing" xmlns:wp="http://schemas.openxmlformats.org/drawingml/2006/wordprocessingDrawing" xmlns:w10="urn:schemas-microsoft-com:office:word" xmlns:w="http://schemas.openxmlformats.org/wordprocessingml/2006/main" xmlns:w14="http://schemas.microsoft.com/office/word/2010/wordml" xmlns:w15="http://schemas.microsoft.com/office/word/2012/wordml" xmlns:w16se="http://schemas.microsoft.com/office/word/2015/wordml/symex" xmlns:wpg="http://schemas.microsoft.com/office/word/2010/wordprocessingGroup" xmlns:wpi="http://schemas.microsoft.com/office/word/2010/wordprocessingInk" xmlns:wne="http://schemas.microsoft.com/office/word/2006/wordml" xmlns:wps="http://schemas.microsoft.com/office/word/2010/wordprocessingShape" mc:Ignorable="w14 w15 w16se wp14">
+<w:document xmlns:wpc="http://schemas.microsoft.com/office/word/2010/wordprocessingCanvas" xmlns:mo="http://schemas.microsoft.com/office/mac/office/2008/main" xmlns:mc="http://schemas.openxmlformats.org/markup-compatibility/2006" xmlns:mv="urn:schemas-microsoft-com:mac:vml" xmlns:o="urn:schemas-microsoft-com:office:office" xmlns:r="http://schemas.openxmlformats.org/officeDocument/2006/relationships" xmlns:m="http://schemas.openxmlformats.org/officeDocument/2006/math" xmlns:v="urn:schemas-microsoft-com:vml" xmlns:wp14="http://schemas.microsoft.com/office/word/2010/wordprocessingDrawing" xmlns:wp="http://schemas.openxmlformats.org/drawingml/2006/wordprocessingDrawing" xmlns:w10="urn:schemas-microsoft-com:office:word" xmlns:w="http://schemas.openxmlformats.org/wordprocessingml/2006/main" xmlns:w14="http://schemas.microsoft.com/office/word/2010/wordml" xmlns:w15="http://schemas.microsoft.com/office/word/2012/wordml" xmlns:wpg="http://schemas.microsoft.com/office/word/2010/wordprocessingGroup" xmlns:wpi="http://schemas.microsoft.com/office/word/2010/wordprocessingInk" xmlns:wne="http://schemas.microsoft.com/office/word/2006/wordml" xmlns:wps="http://schemas.microsoft.com/office/word/2010/wordprocessingShape" mc:Ignorable="w14 w15 wp14">
   <w:body>
     <w:bookmarkStart w:id="0" w:name="_Toc462503098" w:displacedByCustomXml="next"/>
     <w:sdt>
@@ -254,7 +254,7 @@
               <w:szCs w:val="52"/>
               <w:lang w:eastAsia="es-ES"/>
             </w:rPr>
-            <w:t>Iteración 1 Hito 1</w:t>
+            <w:t>Iteración 1 Hito 2</w:t>
           </w:r>
           <w:r>
             <w:rPr>
@@ -311,6 +311,15 @@
             </w:rPr>
             <w:t xml:space="preserve">Hito: </w:t>
           </w:r>
+          <w:r>
+            <w:rPr>
+              <w:rFonts w:ascii="Verdana" w:eastAsia="Times New Roman" w:hAnsi="Verdana" w:cs="Times New Roman"/>
+              <w:sz w:val="28"/>
+              <w:szCs w:val="24"/>
+              <w:lang w:eastAsia="es-ES"/>
+            </w:rPr>
+            <w:t>2</w:t>
+          </w:r>
         </w:p>
         <w:p>
           <w:pPr>
@@ -339,7 +348,16 @@
               <w:szCs w:val="24"/>
               <w:lang w:eastAsia="es-ES"/>
             </w:rPr>
-            <w:t>02-11-2016</w:t>
+            <w:t>31-12</w:t>
+          </w:r>
+          <w:r>
+            <w:rPr>
+              <w:rFonts w:ascii="Verdana" w:eastAsia="Times New Roman" w:hAnsi="Verdana" w:cs="Times New Roman"/>
+              <w:sz w:val="28"/>
+              <w:szCs w:val="24"/>
+              <w:lang w:eastAsia="es-ES"/>
+            </w:rPr>
+            <w:t>-2016</w:t>
           </w:r>
         </w:p>
         <w:p>
@@ -668,7 +686,7 @@
           <w:i/>
           <w:iCs/>
         </w:rPr>
-        <w:t>guimiento del Hito 1 Iteración 1</w:t>
+        <w:t>guimiento del Hito 2 Iteración 2</w:t>
       </w:r>
       <w:r>
         <w:rPr>
@@ -782,21 +800,7 @@
           <w:i/>
           <w:iCs/>
         </w:rPr>
-        <w:t>l d</w:t>
-      </w:r>
-      <w:r>
-        <w:rPr>
-          <w:i/>
-          <w:iCs/>
-        </w:rPr>
-        <w:t>ocumen</w:t>
-      </w:r>
-      <w:r>
-        <w:rPr>
-          <w:i/>
-          <w:iCs/>
-        </w:rPr>
-        <w:t>to de diseño de toma de decisione</w:t>
+        <w:t>l documento de diseño de toma de decisione</w:t>
       </w:r>
       <w:r>
         <w:rPr>
@@ -853,30 +857,7 @@
           <w:i/>
           <w:iCs/>
         </w:rPr>
-        <w:t>El d</w:t>
-      </w:r>
-      <w:r>
-        <w:rPr>
-          <w:i/>
-          <w:iCs/>
-        </w:rPr>
-        <w:t>iseño e implementación de la arquitectura basada en componentes</w:t>
-      </w:r>
-      <w:r>
-        <w:rPr>
-          <w:i/>
-          <w:iCs/>
-        </w:rPr>
-        <w:t xml:space="preserve"> se ha empezado,</w:t>
-      </w:r>
-      <w:bookmarkStart w:id="2" w:name="_GoBack"/>
-      <w:bookmarkEnd w:id="2"/>
-      <w:r>
-        <w:rPr>
-          <w:i/>
-          <w:iCs/>
-        </w:rPr>
-        <w:t xml:space="preserve"> pero se irá desarrollando en las próximas iteraciones.</w:t>
+        <w:t>El diseño e implementación de la arquitectura basada en componentes se ha empezado, pero se irá desarrollando en las próximas iteraciones.</w:t>
       </w:r>
     </w:p>
     <w:p>
@@ -1101,17 +1082,26 @@
           </w:tcPr>
           <w:p>
             <w:pPr>
-              <w:spacing w:after="0"/>
+              <w:widowControl w:val="0"/>
+              <w:autoSpaceDE w:val="0"/>
+              <w:autoSpaceDN w:val="0"/>
+              <w:adjustRightInd w:val="0"/>
+              <w:spacing w:after="0" w:line="240" w:lineRule="auto"/>
               <w:rPr>
+                <w:rFonts w:ascii="Calibri" w:hAnsi="Calibri" w:cs="Segoe UI"/>
                 <w:sz w:val="24"/>
+                <w:szCs w:val="24"/>
+                <w:lang w:val="es-ES_tradnl"/>
               </w:rPr>
             </w:pPr>
             <w:r>
               <w:rPr>
+                <w:rFonts w:ascii="Calibri" w:hAnsi="Calibri" w:cs="Segoe UI"/>
                 <w:sz w:val="24"/>
                 <w:szCs w:val="24"/>
+                <w:lang w:val="es-ES_tradnl"/>
               </w:rPr>
-              <w:t>Cartel del juego</w:t>
+              <w:t>Detallar plan iteraciones del mes de Enero. Creación Subtareas y precedencias en Project</w:t>
             </w:r>
           </w:p>
         </w:tc>
@@ -1128,18 +1118,6 @@
                 <w:sz w:val="24"/>
               </w:rPr>
             </w:pPr>
-            <w:r>
-              <w:rPr>
-                <w:sz w:val="24"/>
-              </w:rPr>
-              <w:t>45</w:t>
-            </w:r>
-            <w:r>
-              <w:rPr>
-                <w:sz w:val="24"/>
-              </w:rPr>
-              <w:t>%</w:t>
-            </w:r>
           </w:p>
         </w:tc>
         <w:tc>
@@ -1155,204 +1133,6 @@
                 <w:sz w:val="24"/>
               </w:rPr>
             </w:pPr>
-            <w:r>
-              <w:rPr>
-                <w:sz w:val="24"/>
-              </w:rPr>
-              <w:t>10/</w:t>
-            </w:r>
-            <w:r>
-              <w:rPr>
-                <w:sz w:val="24"/>
-              </w:rPr>
-              <w:t>4h 30 min</w:t>
-            </w:r>
-          </w:p>
-        </w:tc>
-        <w:tc>
-          <w:tcPr>
-            <w:tcW w:w="3260" w:type="dxa"/>
-            <w:vAlign w:val="center"/>
-          </w:tcPr>
-          <w:p>
-            <w:pPr>
-              <w:spacing w:after="0"/>
-              <w:rPr>
-                <w:sz w:val="24"/>
-              </w:rPr>
-            </w:pPr>
-            <w:r>
-              <w:rPr>
-                <w:sz w:val="24"/>
-              </w:rPr>
-              <w:t>Se han hecho dos versiones pero queremos hacer una tercera con estilo realista.</w:t>
-            </w:r>
-          </w:p>
-        </w:tc>
-      </w:tr>
-      <w:tr>
-        <w:trPr>
-          <w:trHeight w:val="428"/>
-        </w:trPr>
-        <w:tc>
-          <w:tcPr>
-            <w:tcW w:w="2376" w:type="dxa"/>
-            <w:vAlign w:val="center"/>
-          </w:tcPr>
-          <w:p>
-            <w:pPr>
-              <w:spacing w:after="0"/>
-              <w:rPr>
-                <w:sz w:val="24"/>
-              </w:rPr>
-            </w:pPr>
-            <w:r>
-              <w:rPr>
-                <w:sz w:val="24"/>
-              </w:rPr>
-              <w:t>Documento de diseño de mecánicas NPCs</w:t>
-            </w:r>
-          </w:p>
-        </w:tc>
-        <w:tc>
-          <w:tcPr>
-            <w:tcW w:w="1276" w:type="dxa"/>
-            <w:vAlign w:val="center"/>
-          </w:tcPr>
-          <w:p>
-            <w:pPr>
-              <w:spacing w:after="0"/>
-              <w:jc w:val="center"/>
-              <w:rPr>
-                <w:sz w:val="24"/>
-              </w:rPr>
-            </w:pPr>
-            <w:r>
-              <w:rPr>
-                <w:sz w:val="24"/>
-              </w:rPr>
-              <w:t>8</w:t>
-            </w:r>
-            <w:r>
-              <w:rPr>
-                <w:sz w:val="24"/>
-              </w:rPr>
-              <w:t>0%</w:t>
-            </w:r>
-          </w:p>
-        </w:tc>
-        <w:tc>
-          <w:tcPr>
-            <w:tcW w:w="1843" w:type="dxa"/>
-            <w:vAlign w:val="center"/>
-          </w:tcPr>
-          <w:p>
-            <w:pPr>
-              <w:spacing w:after="0"/>
-              <w:jc w:val="center"/>
-              <w:rPr>
-                <w:sz w:val="24"/>
-              </w:rPr>
-            </w:pPr>
-            <w:r>
-              <w:rPr>
-                <w:sz w:val="24"/>
-              </w:rPr>
-              <w:t>1h 30 min</w:t>
-            </w:r>
-          </w:p>
-        </w:tc>
-        <w:tc>
-          <w:tcPr>
-            <w:tcW w:w="3260" w:type="dxa"/>
-            <w:vAlign w:val="center"/>
-          </w:tcPr>
-          <w:p>
-            <w:pPr>
-              <w:spacing w:after="0"/>
-              <w:rPr>
-                <w:sz w:val="24"/>
-              </w:rPr>
-            </w:pPr>
-            <w:r>
-              <w:rPr>
-                <w:sz w:val="24"/>
-              </w:rPr>
-              <w:t xml:space="preserve"> </w:t>
-            </w:r>
-            <w:r>
-              <w:rPr>
-                <w:sz w:val="24"/>
-              </w:rPr>
-              <w:t>Está hecho hasta el punto en que se encuentra el proyecto actualmente, se irá actualizando a lo largo del proyecto.</w:t>
-            </w:r>
-          </w:p>
-        </w:tc>
-      </w:tr>
-      <w:tr>
-        <w:trPr>
-          <w:trHeight w:val="428"/>
-        </w:trPr>
-        <w:tc>
-          <w:tcPr>
-            <w:tcW w:w="2376" w:type="dxa"/>
-            <w:vAlign w:val="center"/>
-          </w:tcPr>
-          <w:p>
-            <w:pPr>
-              <w:spacing w:after="0"/>
-              <w:rPr>
-                <w:sz w:val="24"/>
-              </w:rPr>
-            </w:pPr>
-            <w:r>
-              <w:rPr>
-                <w:sz w:val="24"/>
-              </w:rPr>
-              <w:t>Documento de diseño de toma de decisión</w:t>
-            </w:r>
-          </w:p>
-        </w:tc>
-        <w:tc>
-          <w:tcPr>
-            <w:tcW w:w="1276" w:type="dxa"/>
-            <w:vAlign w:val="center"/>
-          </w:tcPr>
-          <w:p>
-            <w:pPr>
-              <w:spacing w:after="0"/>
-              <w:jc w:val="center"/>
-              <w:rPr>
-                <w:sz w:val="24"/>
-              </w:rPr>
-            </w:pPr>
-            <w:r>
-              <w:rPr>
-                <w:sz w:val="24"/>
-              </w:rPr>
-              <w:t>100%</w:t>
-            </w:r>
-          </w:p>
-        </w:tc>
-        <w:tc>
-          <w:tcPr>
-            <w:tcW w:w="1843" w:type="dxa"/>
-            <w:vAlign w:val="center"/>
-          </w:tcPr>
-          <w:p>
-            <w:pPr>
-              <w:spacing w:after="0"/>
-              <w:jc w:val="center"/>
-              <w:rPr>
-                <w:sz w:val="24"/>
-              </w:rPr>
-            </w:pPr>
-            <w:r>
-              <w:rPr>
-                <w:sz w:val="24"/>
-              </w:rPr>
-              <w:t>8 h</w:t>
-            </w:r>
           </w:p>
         </w:tc>
         <w:tc>
@@ -1381,16 +1161,26 @@
           </w:tcPr>
           <w:p>
             <w:pPr>
-              <w:spacing w:after="0"/>
+              <w:widowControl w:val="0"/>
+              <w:autoSpaceDE w:val="0"/>
+              <w:autoSpaceDN w:val="0"/>
+              <w:adjustRightInd w:val="0"/>
+              <w:spacing w:after="0" w:line="240" w:lineRule="auto"/>
               <w:rPr>
+                <w:rFonts w:ascii="Calibri" w:hAnsi="Calibri" w:cs="Segoe UI"/>
                 <w:sz w:val="24"/>
+                <w:szCs w:val="24"/>
+                <w:lang w:val="es-ES_tradnl"/>
               </w:rPr>
             </w:pPr>
             <w:r>
               <w:rPr>
+                <w:rFonts w:ascii="Calibri" w:hAnsi="Calibri" w:cs="Segoe UI"/>
                 <w:sz w:val="24"/>
+                <w:szCs w:val="24"/>
+                <w:lang w:val="es-ES_tradnl"/>
               </w:rPr>
-              <w:t>Diseño e implementación de la arquitectura basada en componentes</w:t>
+              <w:t>Detallar plan iteraciones del mes de Enero. Asignar recursos a las tareas en Project.</w:t>
             </w:r>
           </w:p>
         </w:tc>
@@ -1407,12 +1197,6 @@
                 <w:sz w:val="24"/>
               </w:rPr>
             </w:pPr>
-            <w:r>
-              <w:rPr>
-                <w:sz w:val="24"/>
-              </w:rPr>
-              <w:t>40%</w:t>
-            </w:r>
           </w:p>
         </w:tc>
         <w:tc>
@@ -1423,16 +1207,11 @@
           <w:p>
             <w:pPr>
               <w:spacing w:after="0"/>
+              <w:jc w:val="center"/>
               <w:rPr>
                 <w:sz w:val="24"/>
               </w:rPr>
             </w:pPr>
-            <w:r>
-              <w:rPr>
-                <w:sz w:val="24"/>
-              </w:rPr>
-              <w:t>6h 30 min</w:t>
-            </w:r>
           </w:p>
         </w:tc>
         <w:tc>
@@ -1451,7 +1230,7 @@
               <w:rPr>
                 <w:sz w:val="24"/>
               </w:rPr>
-              <w:t>En desarrollo</w:t>
+              <w:t xml:space="preserve"> </w:t>
             </w:r>
           </w:p>
         </w:tc>
@@ -1467,17 +1246,156 @@
           </w:tcPr>
           <w:p>
             <w:pPr>
+              <w:widowControl w:val="0"/>
+              <w:autoSpaceDE w:val="0"/>
+              <w:autoSpaceDN w:val="0"/>
+              <w:adjustRightInd w:val="0"/>
+              <w:spacing w:after="0" w:line="240" w:lineRule="auto"/>
+              <w:rPr>
+                <w:rFonts w:ascii="Calibri" w:hAnsi="Calibri" w:cs="Segoe UI"/>
+                <w:sz w:val="24"/>
+                <w:szCs w:val="24"/>
+                <w:lang w:val="es-ES_tradnl"/>
+              </w:rPr>
+            </w:pPr>
+            <w:r>
+              <w:rPr>
+                <w:rFonts w:ascii="Calibri" w:hAnsi="Calibri" w:cs="Segoe UI"/>
+                <w:sz w:val="24"/>
+                <w:szCs w:val="24"/>
+                <w:lang w:val="es-ES_tradnl"/>
+              </w:rPr>
+              <w:t>Comparar la planificación prevista y real en Project hito 2.</w:t>
+            </w:r>
+          </w:p>
+          <w:p>
+            <w:pPr>
+              <w:widowControl w:val="0"/>
+              <w:autoSpaceDE w:val="0"/>
+              <w:autoSpaceDN w:val="0"/>
+              <w:adjustRightInd w:val="0"/>
+              <w:spacing w:after="0" w:line="240" w:lineRule="auto"/>
+              <w:rPr>
+                <w:rFonts w:ascii="Calibri" w:hAnsi="Calibri" w:cs="Segoe UI"/>
+                <w:sz w:val="24"/>
+                <w:szCs w:val="24"/>
+                <w:lang w:val="es-ES_tradnl"/>
+              </w:rPr>
+            </w:pPr>
+          </w:p>
+          <w:p>
+            <w:pPr>
+              <w:spacing w:after="0"/>
+              <w:rPr>
+                <w:rFonts w:ascii="Calibri" w:hAnsi="Calibri"/>
+                <w:sz w:val="24"/>
+                <w:szCs w:val="24"/>
+              </w:rPr>
+            </w:pPr>
+          </w:p>
+        </w:tc>
+        <w:tc>
+          <w:tcPr>
+            <w:tcW w:w="1276" w:type="dxa"/>
+            <w:vAlign w:val="center"/>
+          </w:tcPr>
+          <w:p>
+            <w:pPr>
+              <w:spacing w:after="0"/>
+              <w:jc w:val="center"/>
+              <w:rPr>
+                <w:sz w:val="24"/>
+              </w:rPr>
+            </w:pPr>
+          </w:p>
+        </w:tc>
+        <w:tc>
+          <w:tcPr>
+            <w:tcW w:w="1843" w:type="dxa"/>
+            <w:vAlign w:val="center"/>
+          </w:tcPr>
+          <w:p>
+            <w:pPr>
+              <w:spacing w:after="0"/>
+              <w:jc w:val="center"/>
+              <w:rPr>
+                <w:sz w:val="24"/>
+              </w:rPr>
+            </w:pPr>
+          </w:p>
+        </w:tc>
+        <w:tc>
+          <w:tcPr>
+            <w:tcW w:w="3260" w:type="dxa"/>
+            <w:vAlign w:val="center"/>
+          </w:tcPr>
+          <w:p>
+            <w:pPr>
               <w:spacing w:after="0"/>
               <w:rPr>
                 <w:sz w:val="24"/>
               </w:rPr>
             </w:pPr>
+          </w:p>
+        </w:tc>
+      </w:tr>
+      <w:tr>
+        <w:trPr>
+          <w:trHeight w:val="428"/>
+        </w:trPr>
+        <w:tc>
+          <w:tcPr>
+            <w:tcW w:w="2376" w:type="dxa"/>
+            <w:vAlign w:val="center"/>
+          </w:tcPr>
+          <w:p>
+            <w:pPr>
+              <w:widowControl w:val="0"/>
+              <w:autoSpaceDE w:val="0"/>
+              <w:autoSpaceDN w:val="0"/>
+              <w:adjustRightInd w:val="0"/>
+              <w:spacing w:after="0" w:line="240" w:lineRule="auto"/>
+              <w:rPr>
+                <w:rFonts w:ascii="Calibri" w:hAnsi="Calibri" w:cs="Segoe UI"/>
+                <w:sz w:val="24"/>
+                <w:szCs w:val="24"/>
+                <w:lang w:val="es-ES_tradnl"/>
+              </w:rPr>
+            </w:pPr>
             <w:r>
               <w:rPr>
+                <w:rFonts w:ascii="Calibri" w:hAnsi="Calibri" w:cs="Segoe UI"/>
                 <w:sz w:val="24"/>
+                <w:szCs w:val="24"/>
+                <w:lang w:val="es-ES_tradnl"/>
               </w:rPr>
-              <w:t>Comparar planificación prevista y real en Proyect hito 1.</w:t>
+              <w:t>Registrar de tiempos y % de realización de tareas en Project</w:t>
             </w:r>
+          </w:p>
+          <w:p>
+            <w:pPr>
+              <w:widowControl w:val="0"/>
+              <w:autoSpaceDE w:val="0"/>
+              <w:autoSpaceDN w:val="0"/>
+              <w:adjustRightInd w:val="0"/>
+              <w:spacing w:after="0" w:line="240" w:lineRule="auto"/>
+              <w:rPr>
+                <w:rFonts w:ascii="Calibri" w:hAnsi="Calibri" w:cs="Segoe UI"/>
+                <w:sz w:val="24"/>
+                <w:szCs w:val="24"/>
+                <w:lang w:val="es-ES_tradnl"/>
+              </w:rPr>
+            </w:pPr>
+          </w:p>
+          <w:p>
+            <w:pPr>
+              <w:spacing w:after="0"/>
+              <w:rPr>
+                <w:rFonts w:ascii="Calibri" w:hAnsi="Calibri"/>
+                <w:sz w:val="24"/>
+                <w:szCs w:val="24"/>
+              </w:rPr>
+            </w:pPr>
           </w:p>
         </w:tc>
         <w:tc>
@@ -1525,467 +1443,10 @@
         </w:tc>
       </w:tr>
     </w:tbl>
-    <w:p/>
-    <w:p/>
     <w:p>
-      <w:pPr>
-        <w:pStyle w:val="Standard"/>
-        <w:numPr>
-          <w:ilvl w:val="0"/>
-          <w:numId w:val="13"/>
-        </w:numPr>
-        <w:ind w:hanging="360"/>
-      </w:pPr>
-      <w:r>
-        <w:rPr>
-          <w:b/>
-          <w:sz w:val="24"/>
-          <w:szCs w:val="24"/>
-        </w:rPr>
-        <w:t>Detallar plan de iteraciones del mes de diciembre. Creación de subtareas y precedencias en Project:</w:t>
-      </w:r>
-      <w:r>
-        <w:rPr>
-          <w:sz w:val="24"/>
-          <w:szCs w:val="24"/>
-        </w:rPr>
-        <w:t xml:space="preserve"> Para esta tarea hemos asignado en Project las iteraciones 1, 2 y 3 del mes de noviembre correspondientes al hito 1 y la creación de las subtareas y precedencias.</w:t>
-      </w:r>
+      <w:bookmarkStart w:id="2" w:name="_GoBack"/>
+      <w:bookmarkEnd w:id="2"/>
     </w:p>
-    <w:p>
-      <w:pPr>
-        <w:pStyle w:val="Standard"/>
-      </w:pPr>
-    </w:p>
-    <w:p>
-      <w:pPr>
-        <w:pStyle w:val="Standard"/>
-        <w:numPr>
-          <w:ilvl w:val="0"/>
-          <w:numId w:val="13"/>
-        </w:numPr>
-        <w:ind w:hanging="360"/>
-      </w:pPr>
-      <w:r>
-        <w:rPr>
-          <w:b/>
-          <w:sz w:val="24"/>
-          <w:szCs w:val="24"/>
-        </w:rPr>
-        <w:t>Detallar plan de iteraciones del mes de diciembre. Asignar recursos a las tareas en Project:</w:t>
-      </w:r>
-      <w:r>
-        <w:rPr>
-          <w:sz w:val="24"/>
-          <w:szCs w:val="24"/>
-        </w:rPr>
-        <w:t xml:space="preserve"> Para esta tarea hemos asignado recursos a las tareas de las iteraciones 1, 2 y 3 en Project.</w:t>
-      </w:r>
-    </w:p>
-    <w:p>
-      <w:pPr>
-        <w:pStyle w:val="Standard"/>
-        <w:ind w:hanging="360"/>
-        <w:rPr>
-          <w:sz w:val="24"/>
-          <w:szCs w:val="24"/>
-          <w:u w:val="single"/>
-        </w:rPr>
-      </w:pPr>
-      <w:r>
-        <w:rPr>
-          <w:sz w:val="24"/>
-          <w:szCs w:val="24"/>
-          <w:u w:val="single"/>
-        </w:rPr>
-        <w:t>Videojuegos 1</w:t>
-      </w:r>
-    </w:p>
-    <w:p>
-      <w:pPr>
-        <w:pStyle w:val="Standard"/>
-        <w:ind w:hanging="360"/>
-        <w:rPr>
-          <w:sz w:val="24"/>
-          <w:szCs w:val="24"/>
-        </w:rPr>
-      </w:pPr>
-      <w:r>
-        <w:rPr>
-          <w:sz w:val="24"/>
-          <w:szCs w:val="24"/>
-        </w:rPr>
-        <w:t>Documento de diseño de mecánicas de lo NPCs</w:t>
-      </w:r>
-    </w:p>
-    <w:p>
-      <w:pPr>
-        <w:pStyle w:val="Standard"/>
-        <w:ind w:hanging="360"/>
-        <w:rPr>
-          <w:sz w:val="24"/>
-          <w:szCs w:val="24"/>
-        </w:rPr>
-      </w:pPr>
-      <w:r>
-        <w:rPr>
-          <w:sz w:val="24"/>
-          <w:szCs w:val="24"/>
-        </w:rPr>
-        <w:t>Documento de diseño de tomas de decisión.</w:t>
-      </w:r>
-    </w:p>
-    <w:p>
-      <w:pPr>
-        <w:pStyle w:val="Standard"/>
-        <w:ind w:hanging="360"/>
-        <w:rPr>
-          <w:sz w:val="24"/>
-          <w:szCs w:val="24"/>
-        </w:rPr>
-      </w:pPr>
-    </w:p>
-    <w:p>
-      <w:pPr>
-        <w:pStyle w:val="Standard"/>
-        <w:ind w:hanging="360"/>
-      </w:pPr>
-      <w:r>
-        <w:rPr>
-          <w:sz w:val="24"/>
-          <w:szCs w:val="24"/>
-        </w:rPr>
-        <w:tab/>
-      </w:r>
-      <w:r>
-        <w:rPr>
-          <w:sz w:val="24"/>
-          <w:szCs w:val="24"/>
-          <w:u w:val="single"/>
-        </w:rPr>
-        <w:t>Postproducción</w:t>
-      </w:r>
-    </w:p>
-    <w:p>
-      <w:pPr>
-        <w:pStyle w:val="Standard"/>
-        <w:ind w:hanging="360"/>
-        <w:rPr>
-          <w:sz w:val="24"/>
-          <w:szCs w:val="24"/>
-        </w:rPr>
-      </w:pPr>
-      <w:r>
-        <w:rPr>
-          <w:sz w:val="24"/>
-          <w:szCs w:val="24"/>
-        </w:rPr>
-        <w:tab/>
-        <w:t>Cartel del juego</w:t>
-      </w:r>
-    </w:p>
-    <w:p>
-      <w:pPr>
-        <w:pStyle w:val="Standard"/>
-        <w:ind w:hanging="360"/>
-        <w:rPr>
-          <w:sz w:val="24"/>
-          <w:szCs w:val="24"/>
-        </w:rPr>
-      </w:pPr>
-    </w:p>
-    <w:p>
-      <w:pPr>
-        <w:pStyle w:val="Standard"/>
-        <w:ind w:hanging="360"/>
-      </w:pPr>
-      <w:r>
-        <w:rPr>
-          <w:sz w:val="24"/>
-          <w:szCs w:val="24"/>
-        </w:rPr>
-        <w:tab/>
-      </w:r>
-      <w:r>
-        <w:rPr>
-          <w:sz w:val="24"/>
-          <w:szCs w:val="24"/>
-          <w:u w:val="single"/>
-        </w:rPr>
-        <w:t>Videojuegos 2</w:t>
-      </w:r>
-    </w:p>
-    <w:p>
-      <w:pPr>
-        <w:pStyle w:val="Standard"/>
-        <w:ind w:hanging="360"/>
-        <w:rPr>
-          <w:sz w:val="24"/>
-          <w:szCs w:val="24"/>
-        </w:rPr>
-      </w:pPr>
-      <w:r>
-        <w:rPr>
-          <w:sz w:val="24"/>
-          <w:szCs w:val="24"/>
-        </w:rPr>
-        <w:tab/>
-        <w:t>Diseño e implementación de la arquitectura basada en componentes.</w:t>
-      </w:r>
-    </w:p>
-    <w:p>
-      <w:pPr>
-        <w:pStyle w:val="Standard"/>
-      </w:pPr>
-    </w:p>
-    <w:p>
-      <w:pPr>
-        <w:pStyle w:val="Standard"/>
-        <w:numPr>
-          <w:ilvl w:val="0"/>
-          <w:numId w:val="13"/>
-        </w:numPr>
-        <w:ind w:hanging="360"/>
-        <w:rPr>
-          <w:b/>
-          <w:sz w:val="24"/>
-          <w:szCs w:val="24"/>
-        </w:rPr>
-      </w:pPr>
-      <w:r>
-        <w:rPr>
-          <w:b/>
-          <w:sz w:val="24"/>
-          <w:szCs w:val="24"/>
-        </w:rPr>
-        <w:lastRenderedPageBreak/>
-        <w:t>Comparar la planificación prevista y real en Project Hito 1:</w:t>
-      </w:r>
-    </w:p>
-    <w:p>
-      <w:pPr>
-        <w:pStyle w:val="Standard"/>
-      </w:pPr>
-      <w:r>
-        <w:t>Falta esquemas sobre las mecánicas.</w:t>
-      </w:r>
-    </w:p>
-    <w:p>
-      <w:pPr>
-        <w:pStyle w:val="Standard"/>
-      </w:pPr>
-    </w:p>
-    <w:p>
-      <w:pPr>
-        <w:pStyle w:val="Standard"/>
-      </w:pPr>
-    </w:p>
-    <w:p>
-      <w:pPr>
-        <w:pStyle w:val="Standard"/>
-        <w:rPr>
-          <w:b/>
-          <w:sz w:val="24"/>
-          <w:szCs w:val="24"/>
-          <w:u w:val="single"/>
-        </w:rPr>
-      </w:pPr>
-      <w:r>
-        <w:rPr>
-          <w:b/>
-          <w:sz w:val="24"/>
-          <w:szCs w:val="24"/>
-          <w:u w:val="single"/>
-        </w:rPr>
-        <w:t>Videojuegos 1:</w:t>
-      </w:r>
-    </w:p>
-    <w:p>
-      <w:pPr>
-        <w:pStyle w:val="Standard"/>
-      </w:pPr>
-    </w:p>
-    <w:p>
-      <w:pPr>
-        <w:pStyle w:val="Standard"/>
-        <w:numPr>
-          <w:ilvl w:val="0"/>
-          <w:numId w:val="16"/>
-        </w:numPr>
-        <w:ind w:hanging="360"/>
-        <w:rPr>
-          <w:b/>
-          <w:sz w:val="24"/>
-          <w:szCs w:val="24"/>
-        </w:rPr>
-      </w:pPr>
-      <w:r>
-        <w:rPr>
-          <w:b/>
-          <w:sz w:val="24"/>
-          <w:szCs w:val="24"/>
-        </w:rPr>
-        <w:t>Entregar el documento de diseño de mecánicas de los NPCs:</w:t>
-      </w:r>
-    </w:p>
-    <w:p>
-      <w:pPr>
-        <w:pStyle w:val="Standard"/>
-        <w:ind w:left="720"/>
-        <w:rPr>
-          <w:sz w:val="24"/>
-          <w:szCs w:val="24"/>
-        </w:rPr>
-      </w:pPr>
-      <w:r>
-        <w:rPr>
-          <w:sz w:val="24"/>
-          <w:szCs w:val="24"/>
-        </w:rPr>
-        <w:t>Hemos definido detalladamente las mecánicas de los NPCs, agrupando toda la información sobre las mecánicas en este documento. Hemos añadido unos bocetos visuales como ayuda para los aspectos físicos de las mecánicas y personajes.</w:t>
-      </w:r>
-    </w:p>
-    <w:p>
-      <w:pPr>
-        <w:pStyle w:val="Prrafodelista"/>
-        <w:numPr>
-          <w:ilvl w:val="0"/>
-          <w:numId w:val="17"/>
-        </w:numPr>
-        <w:suppressAutoHyphens/>
-        <w:autoSpaceDN w:val="0"/>
-        <w:spacing w:after="0" w:line="276" w:lineRule="auto"/>
-        <w:ind w:left="720"/>
-        <w:contextualSpacing w:val="0"/>
-        <w:textAlignment w:val="baseline"/>
-      </w:pPr>
-      <w:r>
-        <w:rPr>
-          <w:color w:val="FF0000"/>
-          <w:sz w:val="24"/>
-          <w:szCs w:val="24"/>
-        </w:rPr>
-        <w:t>Falta</w:t>
-      </w:r>
-      <w:r>
-        <w:rPr>
-          <w:sz w:val="24"/>
-          <w:szCs w:val="24"/>
-        </w:rPr>
-        <w:t>: Realizar bocetos (esquemas) de las mecánicas desde el punto de vista del programador.</w:t>
-      </w:r>
-    </w:p>
-    <w:p>
-      <w:pPr>
-        <w:pStyle w:val="Standard"/>
-        <w:numPr>
-          <w:ilvl w:val="0"/>
-          <w:numId w:val="18"/>
-        </w:numPr>
-        <w:ind w:hanging="360"/>
-      </w:pPr>
-      <w:r>
-        <w:rPr>
-          <w:b/>
-          <w:sz w:val="24"/>
-          <w:szCs w:val="24"/>
-        </w:rPr>
-        <w:t xml:space="preserve">Entregar documento de diseño de sistemas de toma de decisión: </w:t>
-      </w:r>
-      <w:r>
-        <w:rPr>
-          <w:sz w:val="24"/>
-          <w:szCs w:val="24"/>
-        </w:rPr>
-        <w:t>Hemos definido las variables que se tomaran en cuenta y como se diferencian unas de otras, están establecidos los diferentes estados de la máquina, como cambia entre estos y como se calculan sus posibles decisiones.</w:t>
-      </w:r>
-    </w:p>
-    <w:p>
-      <w:pPr>
-        <w:pStyle w:val="Prrafodelista"/>
-        <w:numPr>
-          <w:ilvl w:val="0"/>
-          <w:numId w:val="19"/>
-        </w:numPr>
-        <w:suppressAutoHyphens/>
-        <w:autoSpaceDN w:val="0"/>
-        <w:spacing w:after="0" w:line="276" w:lineRule="auto"/>
-        <w:ind w:left="1418" w:hanging="284"/>
-        <w:contextualSpacing w:val="0"/>
-        <w:textAlignment w:val="baseline"/>
-      </w:pPr>
-      <w:r>
-        <w:rPr>
-          <w:color w:val="FF0000"/>
-          <w:sz w:val="24"/>
-          <w:szCs w:val="24"/>
-        </w:rPr>
-        <w:t>Falta</w:t>
-      </w:r>
-      <w:r>
-        <w:rPr>
-          <w:sz w:val="24"/>
-          <w:szCs w:val="24"/>
-        </w:rPr>
-        <w:t>: Definir y dibujar cada árbol de decisión de cada estado</w:t>
-      </w:r>
-    </w:p>
-    <w:p>
-      <w:pPr>
-        <w:pStyle w:val="Standard"/>
-      </w:pPr>
-    </w:p>
-    <w:p>
-      <w:pPr>
-        <w:pStyle w:val="Standard"/>
-        <w:rPr>
-          <w:b/>
-          <w:sz w:val="24"/>
-          <w:szCs w:val="24"/>
-          <w:u w:val="single"/>
-        </w:rPr>
-      </w:pPr>
-      <w:r>
-        <w:rPr>
-          <w:b/>
-          <w:sz w:val="24"/>
-          <w:szCs w:val="24"/>
-          <w:u w:val="single"/>
-        </w:rPr>
-        <w:t>Videojuegos 2:</w:t>
-      </w:r>
-    </w:p>
-    <w:p>
-      <w:pPr>
-        <w:pStyle w:val="Standard"/>
-      </w:pPr>
-    </w:p>
-    <w:p>
-      <w:pPr>
-        <w:pStyle w:val="Standard"/>
-        <w:numPr>
-          <w:ilvl w:val="0"/>
-          <w:numId w:val="20"/>
-        </w:numPr>
-        <w:ind w:hanging="360"/>
-      </w:pPr>
-      <w:r>
-        <w:rPr>
-          <w:b/>
-          <w:sz w:val="24"/>
-          <w:szCs w:val="24"/>
-        </w:rPr>
-        <w:t xml:space="preserve">Diseñar e implementar la arquitectura basada en componentes (diagrama de clases e implementación): </w:t>
-      </w:r>
-      <w:r>
-        <w:rPr>
-          <w:sz w:val="24"/>
-          <w:szCs w:val="24"/>
-        </w:rPr>
-        <w:t>Para el desarrollo de esta tarea hemos dividido el trabajo en las diferentes subtareas: instalación de Irrlicht, aprendizaje de Xcode, instalación de Box2D, diseño inicial de diagrama de componentes y compilación multiplataforma.</w:t>
-      </w:r>
-    </w:p>
-    <w:p/>
     <w:sectPr>
       <w:headerReference w:type="default" r:id="rId8"/>
       <w:footerReference w:type="default" r:id="rId9"/>
@@ -2009,7 +1470,7 @@
 </file>
 
 <file path=word/endnotes.xml><?xml version="1.0" encoding="utf-8"?>
-<w:endnotes xmlns:wpc="http://schemas.microsoft.com/office/word/2010/wordprocessingCanvas" xmlns:cx="http://schemas.microsoft.com/office/drawing/2014/chartex" xmlns:cx1="http://schemas.microsoft.com/office/drawing/2015/9/8/chartex" xmlns:cx2="http://schemas.microsoft.com/office/drawing/2015/10/21/chartex" xmlns:cx3="http://schemas.microsoft.com/office/drawing/2016/5/9/chartex" xmlns:cx4="http://schemas.microsoft.com/office/drawing/2016/5/10/chartex" xmlns:cx5="http://schemas.microsoft.com/office/drawing/2016/5/11/chartex" xmlns:mc="http://schemas.openxmlformats.org/markup-compatibility/2006" xmlns:o="urn:schemas-microsoft-com:office:office" xmlns:r="http://schemas.openxmlformats.org/officeDocument/2006/relationships" xmlns:m="http://schemas.openxmlformats.org/officeDocument/2006/math" xmlns:v="urn:schemas-microsoft-com:vml" xmlns:wp14="http://schemas.microsoft.com/office/word/2010/wordprocessingDrawing" xmlns:wp="http://schemas.openxmlformats.org/drawingml/2006/wordprocessingDrawing" xmlns:w10="urn:schemas-microsoft-com:office:word" xmlns:w="http://schemas.openxmlformats.org/wordprocessingml/2006/main" xmlns:w14="http://schemas.microsoft.com/office/word/2010/wordml" xmlns:w15="http://schemas.microsoft.com/office/word/2012/wordml" xmlns:w16se="http://schemas.microsoft.com/office/word/2015/wordml/symex" xmlns:wpg="http://schemas.microsoft.com/office/word/2010/wordprocessingGroup" xmlns:wpi="http://schemas.microsoft.com/office/word/2010/wordprocessingInk" xmlns:wne="http://schemas.microsoft.com/office/word/2006/wordml" xmlns:wps="http://schemas.microsoft.com/office/word/2010/wordprocessingShape" mc:Ignorable="w14 w15 w16se wp14">
+<w:endnotes xmlns:wpc="http://schemas.microsoft.com/office/word/2010/wordprocessingCanvas" xmlns:mo="http://schemas.microsoft.com/office/mac/office/2008/main" xmlns:mc="http://schemas.openxmlformats.org/markup-compatibility/2006" xmlns:mv="urn:schemas-microsoft-com:mac:vml" xmlns:o="urn:schemas-microsoft-com:office:office" xmlns:r="http://schemas.openxmlformats.org/officeDocument/2006/relationships" xmlns:m="http://schemas.openxmlformats.org/officeDocument/2006/math" xmlns:v="urn:schemas-microsoft-com:vml" xmlns:wp14="http://schemas.microsoft.com/office/word/2010/wordprocessingDrawing" xmlns:wp="http://schemas.openxmlformats.org/drawingml/2006/wordprocessingDrawing" xmlns:w10="urn:schemas-microsoft-com:office:word" xmlns:w="http://schemas.openxmlformats.org/wordprocessingml/2006/main" xmlns:w14="http://schemas.microsoft.com/office/word/2010/wordml" xmlns:w15="http://schemas.microsoft.com/office/word/2012/wordml" xmlns:wpg="http://schemas.microsoft.com/office/word/2010/wordprocessingGroup" xmlns:wpi="http://schemas.microsoft.com/office/word/2010/wordprocessingInk" xmlns:wne="http://schemas.microsoft.com/office/word/2006/wordml" xmlns:wps="http://schemas.microsoft.com/office/word/2010/wordprocessingShape" mc:Ignorable="w14 w15 wp14">
   <w:endnote w:type="separator" w:id="-1">
     <w:p>
       <w:pPr>
@@ -2034,7 +1495,7 @@
 </file>
 
 <file path=word/footer1.xml><?xml version="1.0" encoding="utf-8"?>
-<w:ftr xmlns:wpc="http://schemas.microsoft.com/office/word/2010/wordprocessingCanvas" xmlns:cx="http://schemas.microsoft.com/office/drawing/2014/chartex" xmlns:cx1="http://schemas.microsoft.com/office/drawing/2015/9/8/chartex" xmlns:cx2="http://schemas.microsoft.com/office/drawing/2015/10/21/chartex" xmlns:cx3="http://schemas.microsoft.com/office/drawing/2016/5/9/chartex" xmlns:cx4="http://schemas.microsoft.com/office/drawing/2016/5/10/chartex" xmlns:cx5="http://schemas.microsoft.com/office/drawing/2016/5/11/chartex" xmlns:mc="http://schemas.openxmlformats.org/markup-compatibility/2006" xmlns:o="urn:schemas-microsoft-com:office:office" xmlns:r="http://schemas.openxmlformats.org/officeDocument/2006/relationships" xmlns:m="http://schemas.openxmlformats.org/officeDocument/2006/math" xmlns:v="urn:schemas-microsoft-com:vml" xmlns:wp14="http://schemas.microsoft.com/office/word/2010/wordprocessingDrawing" xmlns:wp="http://schemas.openxmlformats.org/drawingml/2006/wordprocessingDrawing" xmlns:w10="urn:schemas-microsoft-com:office:word" xmlns:w="http://schemas.openxmlformats.org/wordprocessingml/2006/main" xmlns:w14="http://schemas.microsoft.com/office/word/2010/wordml" xmlns:w15="http://schemas.microsoft.com/office/word/2012/wordml" xmlns:w16se="http://schemas.microsoft.com/office/word/2015/wordml/symex" xmlns:wpg="http://schemas.microsoft.com/office/word/2010/wordprocessingGroup" xmlns:wpi="http://schemas.microsoft.com/office/word/2010/wordprocessingInk" xmlns:wne="http://schemas.microsoft.com/office/word/2006/wordml" xmlns:wps="http://schemas.microsoft.com/office/word/2010/wordprocessingShape" mc:Ignorable="w14 w15 w16se wp14">
+<w:ftr xmlns:wpc="http://schemas.microsoft.com/office/word/2010/wordprocessingCanvas" xmlns:mo="http://schemas.microsoft.com/office/mac/office/2008/main" xmlns:mc="http://schemas.openxmlformats.org/markup-compatibility/2006" xmlns:mv="urn:schemas-microsoft-com:mac:vml" xmlns:o="urn:schemas-microsoft-com:office:office" xmlns:r="http://schemas.openxmlformats.org/officeDocument/2006/relationships" xmlns:m="http://schemas.openxmlformats.org/officeDocument/2006/math" xmlns:v="urn:schemas-microsoft-com:vml" xmlns:wp14="http://schemas.microsoft.com/office/word/2010/wordprocessingDrawing" xmlns:wp="http://schemas.openxmlformats.org/drawingml/2006/wordprocessingDrawing" xmlns:w10="urn:schemas-microsoft-com:office:word" xmlns:w="http://schemas.openxmlformats.org/wordprocessingml/2006/main" xmlns:w14="http://schemas.microsoft.com/office/word/2010/wordml" xmlns:w15="http://schemas.microsoft.com/office/word/2012/wordml" xmlns:wpg="http://schemas.microsoft.com/office/word/2010/wordprocessingGroup" xmlns:wpi="http://schemas.microsoft.com/office/word/2010/wordprocessingInk" xmlns:wne="http://schemas.microsoft.com/office/word/2006/wordml" xmlns:wps="http://schemas.microsoft.com/office/word/2010/wordprocessingShape" mc:Ignorable="w14 w15 wp14">
   <w:p>
     <w:pPr>
       <w:pStyle w:val="Piedepgina"/>
@@ -2077,7 +1538,7 @@
         <w:rFonts w:asciiTheme="majorHAnsi" w:eastAsiaTheme="majorEastAsia" w:hAnsiTheme="majorHAnsi" w:cstheme="majorBidi"/>
         <w:noProof/>
       </w:rPr>
-      <w:t>1</w:t>
+      <w:t>2</w:t>
     </w:r>
     <w:r>
       <w:rPr>
@@ -2095,7 +1556,7 @@
 </file>
 
 <file path=word/footnotes.xml><?xml version="1.0" encoding="utf-8"?>
-<w:footnotes xmlns:wpc="http://schemas.microsoft.com/office/word/2010/wordprocessingCanvas" xmlns:cx="http://schemas.microsoft.com/office/drawing/2014/chartex" xmlns:cx1="http://schemas.microsoft.com/office/drawing/2015/9/8/chartex" xmlns:cx2="http://schemas.microsoft.com/office/drawing/2015/10/21/chartex" xmlns:cx3="http://schemas.microsoft.com/office/drawing/2016/5/9/chartex" xmlns:cx4="http://schemas.microsoft.com/office/drawing/2016/5/10/chartex" xmlns:cx5="http://schemas.microsoft.com/office/drawing/2016/5/11/chartex" xmlns:mc="http://schemas.openxmlformats.org/markup-compatibility/2006" xmlns:o="urn:schemas-microsoft-com:office:office" xmlns:r="http://schemas.openxmlformats.org/officeDocument/2006/relationships" xmlns:m="http://schemas.openxmlformats.org/officeDocument/2006/math" xmlns:v="urn:schemas-microsoft-com:vml" xmlns:wp14="http://schemas.microsoft.com/office/word/2010/wordprocessingDrawing" xmlns:wp="http://schemas.openxmlformats.org/drawingml/2006/wordprocessingDrawing" xmlns:w10="urn:schemas-microsoft-com:office:word" xmlns:w="http://schemas.openxmlformats.org/wordprocessingml/2006/main" xmlns:w14="http://schemas.microsoft.com/office/word/2010/wordml" xmlns:w15="http://schemas.microsoft.com/office/word/2012/wordml" xmlns:w16se="http://schemas.microsoft.com/office/word/2015/wordml/symex" xmlns:wpg="http://schemas.microsoft.com/office/word/2010/wordprocessingGroup" xmlns:wpi="http://schemas.microsoft.com/office/word/2010/wordprocessingInk" xmlns:wne="http://schemas.microsoft.com/office/word/2006/wordml" xmlns:wps="http://schemas.microsoft.com/office/word/2010/wordprocessingShape" mc:Ignorable="w14 w15 w16se wp14">
+<w:footnotes xmlns:wpc="http://schemas.microsoft.com/office/word/2010/wordprocessingCanvas" xmlns:mo="http://schemas.microsoft.com/office/mac/office/2008/main" xmlns:mc="http://schemas.openxmlformats.org/markup-compatibility/2006" xmlns:mv="urn:schemas-microsoft-com:mac:vml" xmlns:o="urn:schemas-microsoft-com:office:office" xmlns:r="http://schemas.openxmlformats.org/officeDocument/2006/relationships" xmlns:m="http://schemas.openxmlformats.org/officeDocument/2006/math" xmlns:v="urn:schemas-microsoft-com:vml" xmlns:wp14="http://schemas.microsoft.com/office/word/2010/wordprocessingDrawing" xmlns:wp="http://schemas.openxmlformats.org/drawingml/2006/wordprocessingDrawing" xmlns:w10="urn:schemas-microsoft-com:office:word" xmlns:w="http://schemas.openxmlformats.org/wordprocessingml/2006/main" xmlns:w14="http://schemas.microsoft.com/office/word/2010/wordml" xmlns:w15="http://schemas.microsoft.com/office/word/2012/wordml" xmlns:wpg="http://schemas.microsoft.com/office/word/2010/wordprocessingGroup" xmlns:wpi="http://schemas.microsoft.com/office/word/2010/wordprocessingInk" xmlns:wne="http://schemas.microsoft.com/office/word/2006/wordml" xmlns:wps="http://schemas.microsoft.com/office/word/2010/wordprocessingShape" mc:Ignorable="w14 w15 wp14">
   <w:footnote w:type="separator" w:id="-1">
     <w:p>
       <w:pPr>
@@ -2120,7 +1581,7 @@
 </file>
 
 <file path=word/header1.xml><?xml version="1.0" encoding="utf-8"?>
-<w:hdr xmlns:wpc="http://schemas.microsoft.com/office/word/2010/wordprocessingCanvas" xmlns:cx="http://schemas.microsoft.com/office/drawing/2014/chartex" xmlns:cx1="http://schemas.microsoft.com/office/drawing/2015/9/8/chartex" xmlns:cx2="http://schemas.microsoft.com/office/drawing/2015/10/21/chartex" xmlns:cx3="http://schemas.microsoft.com/office/drawing/2016/5/9/chartex" xmlns:cx4="http://schemas.microsoft.com/office/drawing/2016/5/10/chartex" xmlns:cx5="http://schemas.microsoft.com/office/drawing/2016/5/11/chartex" xmlns:mc="http://schemas.openxmlformats.org/markup-compatibility/2006" xmlns:o="urn:schemas-microsoft-com:office:office" xmlns:r="http://schemas.openxmlformats.org/officeDocument/2006/relationships" xmlns:m="http://schemas.openxmlformats.org/officeDocument/2006/math" xmlns:v="urn:schemas-microsoft-com:vml" xmlns:wp14="http://schemas.microsoft.com/office/word/2010/wordprocessingDrawing" xmlns:wp="http://schemas.openxmlformats.org/drawingml/2006/wordprocessingDrawing" xmlns:w10="urn:schemas-microsoft-com:office:word" xmlns:w="http://schemas.openxmlformats.org/wordprocessingml/2006/main" xmlns:w14="http://schemas.microsoft.com/office/word/2010/wordml" xmlns:w15="http://schemas.microsoft.com/office/word/2012/wordml" xmlns:w16se="http://schemas.microsoft.com/office/word/2015/wordml/symex" xmlns:wpg="http://schemas.microsoft.com/office/word/2010/wordprocessingGroup" xmlns:wpi="http://schemas.microsoft.com/office/word/2010/wordprocessingInk" xmlns:wne="http://schemas.microsoft.com/office/word/2006/wordml" xmlns:wps="http://schemas.microsoft.com/office/word/2010/wordprocessingShape" mc:Ignorable="w14 w15 w16se wp14">
+<w:hdr xmlns:wpc="http://schemas.microsoft.com/office/word/2010/wordprocessingCanvas" xmlns:mo="http://schemas.microsoft.com/office/mac/office/2008/main" xmlns:mc="http://schemas.openxmlformats.org/markup-compatibility/2006" xmlns:mv="urn:schemas-microsoft-com:mac:vml" xmlns:o="urn:schemas-microsoft-com:office:office" xmlns:r="http://schemas.openxmlformats.org/officeDocument/2006/relationships" xmlns:m="http://schemas.openxmlformats.org/officeDocument/2006/math" xmlns:v="urn:schemas-microsoft-com:vml" xmlns:wp14="http://schemas.microsoft.com/office/word/2010/wordprocessingDrawing" xmlns:wp="http://schemas.openxmlformats.org/drawingml/2006/wordprocessingDrawing" xmlns:w10="urn:schemas-microsoft-com:office:word" xmlns:w="http://schemas.openxmlformats.org/wordprocessingml/2006/main" xmlns:w14="http://schemas.microsoft.com/office/word/2010/wordml" xmlns:w15="http://schemas.microsoft.com/office/word/2012/wordml" xmlns:wpg="http://schemas.microsoft.com/office/word/2010/wordprocessingGroup" xmlns:wpi="http://schemas.microsoft.com/office/word/2010/wordprocessingInk" xmlns:wne="http://schemas.microsoft.com/office/word/2006/wordml" xmlns:wps="http://schemas.microsoft.com/office/word/2010/wordprocessingShape" mc:Ignorable="w14 w15 wp14">
   <w:sdt>
     <w:sdtPr>
       <w:rPr>
@@ -2170,7 +1631,7 @@
 </file>
 
 <file path=word/header2.xml><?xml version="1.0" encoding="utf-8"?>
-<w:hdr xmlns:wpc="http://schemas.microsoft.com/office/word/2010/wordprocessingCanvas" xmlns:cx="http://schemas.microsoft.com/office/drawing/2014/chartex" xmlns:cx1="http://schemas.microsoft.com/office/drawing/2015/9/8/chartex" xmlns:cx2="http://schemas.microsoft.com/office/drawing/2015/10/21/chartex" xmlns:cx3="http://schemas.microsoft.com/office/drawing/2016/5/9/chartex" xmlns:cx4="http://schemas.microsoft.com/office/drawing/2016/5/10/chartex" xmlns:cx5="http://schemas.microsoft.com/office/drawing/2016/5/11/chartex" xmlns:mc="http://schemas.openxmlformats.org/markup-compatibility/2006" xmlns:o="urn:schemas-microsoft-com:office:office" xmlns:r="http://schemas.openxmlformats.org/officeDocument/2006/relationships" xmlns:m="http://schemas.openxmlformats.org/officeDocument/2006/math" xmlns:v="urn:schemas-microsoft-com:vml" xmlns:wp14="http://schemas.microsoft.com/office/word/2010/wordprocessingDrawing" xmlns:wp="http://schemas.openxmlformats.org/drawingml/2006/wordprocessingDrawing" xmlns:w10="urn:schemas-microsoft-com:office:word" xmlns:w="http://schemas.openxmlformats.org/wordprocessingml/2006/main" xmlns:w14="http://schemas.microsoft.com/office/word/2010/wordml" xmlns:w15="http://schemas.microsoft.com/office/word/2012/wordml" xmlns:w16se="http://schemas.microsoft.com/office/word/2015/wordml/symex" xmlns:wpg="http://schemas.microsoft.com/office/word/2010/wordprocessingGroup" xmlns:wpi="http://schemas.microsoft.com/office/word/2010/wordprocessingInk" xmlns:wne="http://schemas.microsoft.com/office/word/2006/wordml" xmlns:wps="http://schemas.microsoft.com/office/word/2010/wordprocessingShape" mc:Ignorable="w14 w15 w16se wp14">
+<w:hdr xmlns:wpc="http://schemas.microsoft.com/office/word/2010/wordprocessingCanvas" xmlns:mo="http://schemas.microsoft.com/office/mac/office/2008/main" xmlns:mc="http://schemas.openxmlformats.org/markup-compatibility/2006" xmlns:mv="urn:schemas-microsoft-com:mac:vml" xmlns:o="urn:schemas-microsoft-com:office:office" xmlns:r="http://schemas.openxmlformats.org/officeDocument/2006/relationships" xmlns:m="http://schemas.openxmlformats.org/officeDocument/2006/math" xmlns:v="urn:schemas-microsoft-com:vml" xmlns:wp14="http://schemas.microsoft.com/office/word/2010/wordprocessingDrawing" xmlns:wp="http://schemas.openxmlformats.org/drawingml/2006/wordprocessingDrawing" xmlns:w10="urn:schemas-microsoft-com:office:word" xmlns:w="http://schemas.openxmlformats.org/wordprocessingml/2006/main" xmlns:w14="http://schemas.microsoft.com/office/word/2010/wordml" xmlns:w15="http://schemas.microsoft.com/office/word/2012/wordml" xmlns:wpg="http://schemas.microsoft.com/office/word/2010/wordprocessingGroup" xmlns:wpi="http://schemas.microsoft.com/office/word/2010/wordprocessingInk" xmlns:wne="http://schemas.microsoft.com/office/word/2006/wordml" xmlns:wps="http://schemas.microsoft.com/office/word/2010/wordprocessingShape" mc:Ignorable="w14 w15 wp14">
   <w:p>
     <w:pPr>
       <w:pStyle w:val="Encabezado"/>
@@ -2189,7 +1650,7 @@
     <w:r>
       <w:rPr>
         <w:noProof/>
-        <w:lang w:eastAsia="es-ES"/>
+        <w:lang w:val="es-ES_tradnl" w:eastAsia="es-ES_tradnl"/>
       </w:rPr>
       <w:drawing>
         <wp:anchor distT="0" distB="0" distL="114300" distR="114300" simplePos="0" relativeHeight="251659264" behindDoc="0" locked="0" layoutInCell="1" allowOverlap="1" wp14:anchorId="0C5EA491" wp14:editId="45079B72">
@@ -2367,8 +1828,8 @@
 </file>
 
 <file path=word/numbering.xml><?xml version="1.0" encoding="utf-8"?>
-<w:numbering xmlns:wpc="http://schemas.microsoft.com/office/word/2010/wordprocessingCanvas" xmlns:cx="http://schemas.microsoft.com/office/drawing/2014/chartex" xmlns:cx1="http://schemas.microsoft.com/office/drawing/2015/9/8/chartex" xmlns:cx2="http://schemas.microsoft.com/office/drawing/2015/10/21/chartex" xmlns:cx3="http://schemas.microsoft.com/office/drawing/2016/5/9/chartex" xmlns:cx4="http://schemas.microsoft.com/office/drawing/2016/5/10/chartex" xmlns:cx5="http://schemas.microsoft.com/office/drawing/2016/5/11/chartex" xmlns:mc="http://schemas.openxmlformats.org/markup-compatibility/2006" xmlns:o="urn:schemas-microsoft-com:office:office" xmlns:r="http://schemas.openxmlformats.org/officeDocument/2006/relationships" xmlns:m="http://schemas.openxmlformats.org/officeDocument/2006/math" xmlns:v="urn:schemas-microsoft-com:vml" xmlns:wp14="http://schemas.microsoft.com/office/word/2010/wordprocessingDrawing" xmlns:wp="http://schemas.openxmlformats.org/drawingml/2006/wordprocessingDrawing" xmlns:w10="urn:schemas-microsoft-com:office:word" xmlns:w="http://schemas.openxmlformats.org/wordprocessingml/2006/main" xmlns:w14="http://schemas.microsoft.com/office/word/2010/wordml" xmlns:w15="http://schemas.microsoft.com/office/word/2012/wordml" xmlns:w16se="http://schemas.microsoft.com/office/word/2015/wordml/symex" xmlns:wpg="http://schemas.microsoft.com/office/word/2010/wordprocessingGroup" xmlns:wpi="http://schemas.microsoft.com/office/word/2010/wordprocessingInk" xmlns:wne="http://schemas.microsoft.com/office/word/2006/wordml" xmlns:wps="http://schemas.microsoft.com/office/word/2010/wordprocessingShape" mc:Ignorable="w14 w15 w16se wp14">
-  <w:abstractNum w:abstractNumId="0" w15:restartNumberingAfterBreak="0">
+<w:numbering xmlns:wpc="http://schemas.microsoft.com/office/word/2010/wordprocessingCanvas" xmlns:mo="http://schemas.microsoft.com/office/mac/office/2008/main" xmlns:mc="http://schemas.openxmlformats.org/markup-compatibility/2006" xmlns:mv="urn:schemas-microsoft-com:mac:vml" xmlns:o="urn:schemas-microsoft-com:office:office" xmlns:r="http://schemas.openxmlformats.org/officeDocument/2006/relationships" xmlns:m="http://schemas.openxmlformats.org/officeDocument/2006/math" xmlns:v="urn:schemas-microsoft-com:vml" xmlns:wp14="http://schemas.microsoft.com/office/word/2010/wordprocessingDrawing" xmlns:wp="http://schemas.openxmlformats.org/drawingml/2006/wordprocessingDrawing" xmlns:w10="urn:schemas-microsoft-com:office:word" xmlns:w="http://schemas.openxmlformats.org/wordprocessingml/2006/main" xmlns:w14="http://schemas.microsoft.com/office/word/2010/wordml" xmlns:w15="http://schemas.microsoft.com/office/word/2012/wordml" xmlns:wpg="http://schemas.microsoft.com/office/word/2010/wordprocessingGroup" xmlns:wpi="http://schemas.microsoft.com/office/word/2010/wordprocessingInk" xmlns:wne="http://schemas.microsoft.com/office/word/2006/wordml" xmlns:wps="http://schemas.microsoft.com/office/word/2010/wordprocessingShape" mc:Ignorable="w14 w15 wp14">
+  <w:abstractNum w:abstractNumId="0">
     <w:nsid w:val="0B4226CE"/>
     <w:multiLevelType w:val="multilevel"/>
     <w:tmpl w:val="040A001F"/>
@@ -2454,7 +1915,7 @@
       </w:pPr>
     </w:lvl>
   </w:abstractNum>
-  <w:abstractNum w:abstractNumId="1" w15:restartNumberingAfterBreak="0">
+  <w:abstractNum w:abstractNumId="1">
     <w:nsid w:val="1C297EEC"/>
     <w:multiLevelType w:val="multilevel"/>
     <w:tmpl w:val="040A001F"/>
@@ -2540,7 +2001,7 @@
       </w:pPr>
     </w:lvl>
   </w:abstractNum>
-  <w:abstractNum w:abstractNumId="2" w15:restartNumberingAfterBreak="0">
+  <w:abstractNum w:abstractNumId="2">
     <w:nsid w:val="2FB57391"/>
     <w:multiLevelType w:val="multilevel"/>
     <w:tmpl w:val="85BC032E"/>
@@ -2628,7 +2089,7 @@
       </w:rPr>
     </w:lvl>
   </w:abstractNum>
-  <w:abstractNum w:abstractNumId="3" w15:restartNumberingAfterBreak="0">
+  <w:abstractNum w:abstractNumId="3">
     <w:nsid w:val="31EB394F"/>
     <w:multiLevelType w:val="multilevel"/>
     <w:tmpl w:val="78BAF288"/>
@@ -2750,7 +2211,7 @@
       </w:pPr>
     </w:lvl>
   </w:abstractNum>
-  <w:abstractNum w:abstractNumId="4" w15:restartNumberingAfterBreak="0">
+  <w:abstractNum w:abstractNumId="4">
     <w:nsid w:val="33C36F9E"/>
     <w:multiLevelType w:val="multilevel"/>
     <w:tmpl w:val="8A520D4A"/>
@@ -2828,7 +2289,7 @@
       </w:rPr>
     </w:lvl>
   </w:abstractNum>
-  <w:abstractNum w:abstractNumId="5" w15:restartNumberingAfterBreak="0">
+  <w:abstractNum w:abstractNumId="5">
     <w:nsid w:val="44A401BA"/>
     <w:multiLevelType w:val="multilevel"/>
     <w:tmpl w:val="ED54710A"/>
@@ -2906,7 +2367,7 @@
       </w:rPr>
     </w:lvl>
   </w:abstractNum>
-  <w:abstractNum w:abstractNumId="6" w15:restartNumberingAfterBreak="0">
+  <w:abstractNum w:abstractNumId="6">
     <w:nsid w:val="4EC240D1"/>
     <w:multiLevelType w:val="hybridMultilevel"/>
     <w:tmpl w:val="C8867020"/>
@@ -3046,7 +2507,7 @@
       </w:rPr>
     </w:lvl>
   </w:abstractNum>
-  <w:abstractNum w:abstractNumId="7" w15:restartNumberingAfterBreak="0">
+  <w:abstractNum w:abstractNumId="7">
     <w:nsid w:val="4ED1000D"/>
     <w:multiLevelType w:val="multilevel"/>
     <w:tmpl w:val="040A001F"/>
@@ -3135,7 +2596,7 @@
       </w:pPr>
     </w:lvl>
   </w:abstractNum>
-  <w:abstractNum w:abstractNumId="8" w15:restartNumberingAfterBreak="0">
+  <w:abstractNum w:abstractNumId="8">
     <w:nsid w:val="5232204C"/>
     <w:multiLevelType w:val="hybridMultilevel"/>
     <w:tmpl w:val="F09AFC54"/>
@@ -3224,7 +2685,7 @@
       </w:pPr>
     </w:lvl>
   </w:abstractNum>
-  <w:abstractNum w:abstractNumId="9" w15:restartNumberingAfterBreak="0">
+  <w:abstractNum w:abstractNumId="9">
     <w:nsid w:val="5E53684F"/>
     <w:multiLevelType w:val="multilevel"/>
     <w:tmpl w:val="C81A0446"/>
@@ -3312,7 +2773,7 @@
       </w:rPr>
     </w:lvl>
   </w:abstractNum>
-  <w:abstractNum w:abstractNumId="10" w15:restartNumberingAfterBreak="0">
+  <w:abstractNum w:abstractNumId="10">
     <w:nsid w:val="638B22D7"/>
     <w:multiLevelType w:val="multilevel"/>
     <w:tmpl w:val="AD7284CA"/>
@@ -3399,7 +2860,7 @@
       </w:rPr>
     </w:lvl>
   </w:abstractNum>
-  <w:abstractNum w:abstractNumId="11" w15:restartNumberingAfterBreak="0">
+  <w:abstractNum w:abstractNumId="11">
     <w:nsid w:val="79C979CA"/>
     <w:multiLevelType w:val="multilevel"/>
     <w:tmpl w:val="040A001F"/>
@@ -3485,7 +2946,7 @@
       </w:pPr>
     </w:lvl>
   </w:abstractNum>
-  <w:abstractNum w:abstractNumId="12" w15:restartNumberingAfterBreak="0">
+  <w:abstractNum w:abstractNumId="12">
     <w:nsid w:val="7CC67D48"/>
     <w:multiLevelType w:val="multilevel"/>
     <w:tmpl w:val="040A001F"/>
@@ -3571,7 +3032,7 @@
       </w:pPr>
     </w:lvl>
   </w:abstractNum>
-  <w:abstractNum w:abstractNumId="13" w15:restartNumberingAfterBreak="0">
+  <w:abstractNum w:abstractNumId="13">
     <w:nsid w:val="7CD66303"/>
     <w:multiLevelType w:val="multilevel"/>
     <w:tmpl w:val="040A001F"/>
@@ -3657,7 +3118,7 @@
       </w:pPr>
     </w:lvl>
   </w:abstractNum>
-  <w:abstractNum w:abstractNumId="14" w15:restartNumberingAfterBreak="0">
+  <w:abstractNum w:abstractNumId="14">
     <w:nsid w:val="7D1860D7"/>
     <w:multiLevelType w:val="multilevel"/>
     <w:tmpl w:val="0C0A001F"/>
@@ -3816,7 +3277,7 @@
 </file>
 
 <file path=word/styles.xml><?xml version="1.0" encoding="utf-8"?>
-<w:styles xmlns:mc="http://schemas.openxmlformats.org/markup-compatibility/2006" xmlns:r="http://schemas.openxmlformats.org/officeDocument/2006/relationships" xmlns:w="http://schemas.openxmlformats.org/wordprocessingml/2006/main" xmlns:w14="http://schemas.microsoft.com/office/word/2010/wordml" xmlns:w15="http://schemas.microsoft.com/office/word/2012/wordml" xmlns:w16se="http://schemas.microsoft.com/office/word/2015/wordml/symex" mc:Ignorable="w14 w15 w16se">
+<w:styles xmlns:mc="http://schemas.openxmlformats.org/markup-compatibility/2006" xmlns:r="http://schemas.openxmlformats.org/officeDocument/2006/relationships" xmlns:w="http://schemas.openxmlformats.org/wordprocessingml/2006/main" xmlns:w14="http://schemas.microsoft.com/office/word/2010/wordml" xmlns:w15="http://schemas.microsoft.com/office/word/2012/wordml" mc:Ignorable="w14 w15">
   <w:docDefaults>
     <w:rPrDefault>
       <w:rPr>
@@ -3828,7 +3289,7 @@
     </w:rPrDefault>
     <w:pPrDefault/>
   </w:docDefaults>
-  <w:latentStyles w:defLockedState="0" w:defUIPriority="99" w:defSemiHidden="0" w:defUnhideWhenUsed="0" w:defQFormat="0" w:count="374">
+  <w:latentStyles w:defLockedState="0" w:defUIPriority="99" w:defSemiHidden="0" w:defUnhideWhenUsed="0" w:defQFormat="0" w:count="382">
     <w:lsdException w:name="Normal" w:uiPriority="0" w:qFormat="1"/>
     <w:lsdException w:name="heading 1" w:uiPriority="9" w:qFormat="1"/>
     <w:lsdException w:name="heading 2" w:semiHidden="1" w:uiPriority="9" w:unhideWhenUsed="1" w:qFormat="1"/>
@@ -4467,7 +3928,7 @@
       <w:contextualSpacing/>
     </w:pPr>
   </w:style>
-  <w:style w:type="paragraph" w:styleId="TtuloTDC">
+  <w:style w:type="paragraph" w:styleId="TtulodeTDC">
     <w:name w:val="TOC Heading"/>
     <w:basedOn w:val="Ttulo11"/>
     <w:next w:val="Normal"/>
@@ -4697,6 +4158,7 @@
     <w:uiPriority w:val="39"/>
     <w:rsid w:val="001949E3"/>
     <w:tblPr>
+      <w:tblInd w:w="0" w:type="dxa"/>
       <w:tblBorders>
         <w:top w:val="single" w:sz="4" w:space="0" w:color="auto"/>
         <w:left w:val="single" w:sz="4" w:space="0" w:color="auto"/>
@@ -4705,6 +4167,12 @@
         <w:insideH w:val="single" w:sz="4" w:space="0" w:color="auto"/>
         <w:insideV w:val="single" w:sz="4" w:space="0" w:color="auto"/>
       </w:tblBorders>
+      <w:tblCellMar>
+        <w:top w:w="0" w:type="dxa"/>
+        <w:left w:w="108" w:type="dxa"/>
+        <w:bottom w:w="0" w:type="dxa"/>
+        <w:right w:w="108" w:type="dxa"/>
+      </w:tblCellMar>
     </w:tblPr>
   </w:style>
   <w:style w:type="character" w:customStyle="1" w:styleId="Ttulo3Car">
@@ -5054,7 +4522,7 @@
 </file>
 
 <file path=customXml/itemProps1.xml><?xml version="1.0" encoding="utf-8"?>
-<ds:datastoreItem xmlns:ds="http://schemas.openxmlformats.org/officeDocument/2006/customXml" ds:itemID="{491183C0-E494-45B0-AADA-73F5C5FCEC36}">
+<ds:datastoreItem xmlns:ds="http://schemas.openxmlformats.org/officeDocument/2006/customXml" ds:itemID="{511869D0-6791-6443-A41E-48F9CDAEA688}">
   <ds:schemaRefs>
     <ds:schemaRef ds:uri="http://schemas.openxmlformats.org/officeDocument/2006/bibliography"/>
   </ds:schemaRefs>

</xml_diff>